<commit_message>
number of questions done
</commit_message>
<xml_diff>
--- a/Examinator/CREATE DATABASE examinator.docx
+++ b/Examinator/CREATE DATABASE examinator.docx
@@ -1091,13 +1091,12 @@
     <w:p>
       <w:pPr>
         <w:rPr>
-          <w:rStyle w:val="cm-punctuation"/>
-          <w:rFonts w:ascii="Courier New" w:hAnsi="Courier New" w:cs="Courier New"/>
-          <w:color w:val="444444"/>
-          <w:sz w:val="20"/>
-          <w:szCs w:val="20"/>
-          <w:shd w:val="clear" w:color="auto" w:fill="FFFFFF"/>
-          <w:lang w:val="en-GB"/>
+          <w:rStyle w:val="cm-keyword"/>
+          <w:color w:val="770088"/>
+          <w:sz w:val="20"/>
+          <w:szCs w:val="20"/>
+          <w:shd w:val="clear" w:color="auto" w:fill="FFFFFF"/>
+          <w:lang w:val="en-US"/>
         </w:rPr>
       </w:pPr>
       <w:r>
@@ -1253,7 +1252,208 @@
           <w:shd w:val="clear" w:color="auto" w:fill="FFFFFF"/>
           <w:lang w:val="en-US"/>
         </w:rPr>
-        <w:t xml:space="preserve">NOT NULL DEFAULT 0 </w:t>
+        <w:t>NOT NULL DEFAULT 0</w:t>
+      </w:r>
+      <w:r>
+        <w:rPr>
+          <w:rStyle w:val="cm-keyword"/>
+          <w:color w:val="770088"/>
+          <w:sz w:val="20"/>
+          <w:szCs w:val="20"/>
+          <w:shd w:val="clear" w:color="auto" w:fill="FFFFFF"/>
+          <w:lang w:val="en-US"/>
+        </w:rPr>
+        <w:t>,</w:t>
+      </w:r>
+    </w:p>
+    <w:p>
+      <w:pPr>
+        <w:rPr>
+          <w:rStyle w:val="cm-punctuation"/>
+          <w:rFonts w:ascii="Courier New" w:hAnsi="Courier New" w:cs="Courier New"/>
+          <w:color w:val="444444"/>
+          <w:sz w:val="20"/>
+          <w:szCs w:val="20"/>
+          <w:shd w:val="clear" w:color="auto" w:fill="FFFFFF"/>
+          <w:lang w:val="en-GB"/>
+        </w:rPr>
+      </w:pPr>
+      <w:r>
+        <w:rPr>
+          <w:rStyle w:val="cm-variable-2"/>
+          <w:rFonts w:ascii="Courier New" w:hAnsi="Courier New" w:cs="Courier New"/>
+          <w:color w:val="0055AA"/>
+          <w:sz w:val="20"/>
+          <w:szCs w:val="20"/>
+          <w:shd w:val="clear" w:color="auto" w:fill="FFFFFF"/>
+          <w:lang w:val="en-GB"/>
+        </w:rPr>
+        <w:t>`</w:t>
+      </w:r>
+      <w:proofErr w:type="spellStart"/>
+      <w:r>
+        <w:rPr>
+          <w:rStyle w:val="cm-variable-2"/>
+          <w:rFonts w:ascii="Courier New" w:hAnsi="Courier New" w:cs="Courier New"/>
+          <w:color w:val="0055AA"/>
+          <w:sz w:val="20"/>
+          <w:szCs w:val="20"/>
+          <w:shd w:val="clear" w:color="auto" w:fill="FFFFFF"/>
+          <w:lang w:val="en-GB"/>
+        </w:rPr>
+        <w:t>cou</w:t>
+      </w:r>
+      <w:r>
+        <w:rPr>
+          <w:rStyle w:val="cm-variable-2"/>
+          <w:rFonts w:ascii="Courier New" w:hAnsi="Courier New" w:cs="Courier New"/>
+          <w:color w:val="0055AA"/>
+          <w:sz w:val="20"/>
+          <w:szCs w:val="20"/>
+          <w:shd w:val="clear" w:color="auto" w:fill="FFFFFF"/>
+          <w:lang w:val="en-GB"/>
+        </w:rPr>
+        <w:t>r</w:t>
+      </w:r>
+      <w:r>
+        <w:rPr>
+          <w:rStyle w:val="cm-variable-2"/>
+          <w:rFonts w:ascii="Courier New" w:hAnsi="Courier New" w:cs="Courier New"/>
+          <w:color w:val="0055AA"/>
+          <w:sz w:val="20"/>
+          <w:szCs w:val="20"/>
+          <w:shd w:val="clear" w:color="auto" w:fill="FFFFFF"/>
+          <w:lang w:val="en-GB"/>
+        </w:rPr>
+        <w:t>ses</w:t>
+      </w:r>
+      <w:r>
+        <w:rPr>
+          <w:rStyle w:val="cm-variable-2"/>
+          <w:rFonts w:ascii="Courier New" w:hAnsi="Courier New" w:cs="Courier New"/>
+          <w:color w:val="0055AA"/>
+          <w:sz w:val="20"/>
+          <w:szCs w:val="20"/>
+          <w:shd w:val="clear" w:color="auto" w:fill="FFFFFF"/>
+          <w:lang w:val="en-GB"/>
+        </w:rPr>
+        <w:t>NoQuestions</w:t>
+      </w:r>
+      <w:proofErr w:type="spellEnd"/>
+      <w:r>
+        <w:rPr>
+          <w:rStyle w:val="cm-variable-2"/>
+          <w:rFonts w:ascii="Courier New" w:hAnsi="Courier New" w:cs="Courier New"/>
+          <w:color w:val="0055AA"/>
+          <w:sz w:val="20"/>
+          <w:szCs w:val="20"/>
+          <w:shd w:val="clear" w:color="auto" w:fill="FFFFFF"/>
+          <w:lang w:val="en-GB"/>
+        </w:rPr>
+        <w:t>`</w:t>
+      </w:r>
+      <w:r>
+        <w:rPr>
+          <w:rFonts w:ascii="Courier New" w:hAnsi="Courier New" w:cs="Courier New"/>
+          <w:color w:val="444444"/>
+          <w:sz w:val="20"/>
+          <w:szCs w:val="20"/>
+          <w:shd w:val="clear" w:color="auto" w:fill="FFFFFF"/>
+          <w:lang w:val="en-GB"/>
+        </w:rPr>
+        <w:t> </w:t>
+      </w:r>
+      <w:proofErr w:type="gramStart"/>
+      <w:r>
+        <w:rPr>
+          <w:rStyle w:val="cm-builtin"/>
+          <w:color w:val="3300AA"/>
+          <w:sz w:val="20"/>
+          <w:szCs w:val="20"/>
+          <w:lang w:val="en-GB"/>
+        </w:rPr>
+        <w:t>INT</w:t>
+      </w:r>
+      <w:r>
+        <w:rPr>
+          <w:rStyle w:val="cm-bracket"/>
+          <w:rFonts w:ascii="Courier New" w:hAnsi="Courier New" w:cs="Courier New"/>
+          <w:color w:val="999977"/>
+          <w:sz w:val="20"/>
+          <w:szCs w:val="20"/>
+          <w:shd w:val="clear" w:color="auto" w:fill="FFFFFF"/>
+          <w:lang w:val="en-GB"/>
+        </w:rPr>
+        <w:t>(</w:t>
+      </w:r>
+      <w:proofErr w:type="gramEnd"/>
+      <w:r>
+        <w:rPr>
+          <w:rStyle w:val="cm-number"/>
+          <w:rFonts w:ascii="Courier New" w:hAnsi="Courier New" w:cs="Courier New"/>
+          <w:color w:val="116644"/>
+          <w:sz w:val="20"/>
+          <w:szCs w:val="20"/>
+          <w:shd w:val="clear" w:color="auto" w:fill="FFFFFF"/>
+          <w:lang w:val="en-GB"/>
+        </w:rPr>
+        <w:t>3</w:t>
+      </w:r>
+      <w:r>
+        <w:rPr>
+          <w:rStyle w:val="cm-bracket"/>
+          <w:rFonts w:ascii="Courier New" w:hAnsi="Courier New" w:cs="Courier New"/>
+          <w:color w:val="999977"/>
+          <w:sz w:val="20"/>
+          <w:szCs w:val="20"/>
+          <w:shd w:val="clear" w:color="auto" w:fill="FFFFFF"/>
+          <w:lang w:val="en-GB"/>
+        </w:rPr>
+        <w:t>)</w:t>
+      </w:r>
+      <w:r>
+        <w:rPr>
+          <w:rFonts w:ascii="Courier New" w:hAnsi="Courier New" w:cs="Courier New"/>
+          <w:color w:val="444444"/>
+          <w:sz w:val="20"/>
+          <w:szCs w:val="20"/>
+          <w:shd w:val="clear" w:color="auto" w:fill="FFFFFF"/>
+          <w:lang w:val="en-GB"/>
+        </w:rPr>
+        <w:t> </w:t>
+      </w:r>
+      <w:r>
+        <w:rPr>
+          <w:rStyle w:val="cm-keyword"/>
+          <w:color w:val="770088"/>
+          <w:sz w:val="20"/>
+          <w:szCs w:val="20"/>
+          <w:shd w:val="clear" w:color="auto" w:fill="FFFFFF"/>
+          <w:lang w:val="en-US"/>
+        </w:rPr>
+        <w:t xml:space="preserve">NOT NULL DEFAULT </w:t>
+      </w:r>
+      <w:r>
+        <w:rPr>
+          <w:rStyle w:val="cm-keyword"/>
+          <w:color w:val="770088"/>
+          <w:sz w:val="20"/>
+          <w:szCs w:val="20"/>
+          <w:shd w:val="clear" w:color="auto" w:fill="FFFFFF"/>
+          <w:lang w:val="en-US"/>
+        </w:rPr>
+        <w:t>20</w:t>
+      </w:r>
+      <w:r>
+        <w:rPr>
+          <w:rStyle w:val="cm-keyword"/>
+          <w:color w:val="770088"/>
+          <w:sz w:val="20"/>
+          <w:szCs w:val="20"/>
+          <w:shd w:val="clear" w:color="auto" w:fill="FFFFFF"/>
+          <w:lang w:val="en-US"/>
+        </w:rPr>
+        <w:t xml:space="preserve"> </w:t>
       </w:r>
       <w:r>
         <w:rPr>
@@ -1629,15 +1829,7 @@
           <w:szCs w:val="20"/>
           <w:lang w:val="en-US"/>
         </w:rPr>
-        <w:t xml:space="preserve">11) </w:t>
-      </w:r>
-      <w:r>
-        <w:rPr>
-          <w:sz w:val="20"/>
-          <w:szCs w:val="20"/>
-          <w:lang w:val="en-US"/>
-        </w:rPr>
-        <w:t xml:space="preserve"> </w:t>
+        <w:t xml:space="preserve">11)  </w:t>
       </w:r>
       <w:hyperlink r:id="rId11" w:anchor="operator_not" w:tgtFrame="mysql_doc" w:history="1">
         <w:r>
@@ -3272,19 +3464,7 @@
           <w:shd w:val="clear" w:color="auto" w:fill="FFFFFF"/>
           <w:lang w:val="en-GB"/>
         </w:rPr>
-        <w:t>questions</w:t>
-      </w:r>
-      <w:r>
-        <w:rPr>
-          <w:rStyle w:val="cm-variable-2"/>
-          <w:rFonts w:ascii="Courier New" w:hAnsi="Courier New" w:cs="Courier New"/>
-          <w:color w:val="0055AA"/>
-          <w:sz w:val="20"/>
-          <w:szCs w:val="20"/>
-          <w:shd w:val="clear" w:color="auto" w:fill="FFFFFF"/>
-          <w:lang w:val="en-GB"/>
-        </w:rPr>
-        <w:t>T</w:t>
+        <w:t>questionsT</w:t>
       </w:r>
       <w:r>
         <w:rPr>
@@ -3486,19 +3666,7 @@
           <w:shd w:val="clear" w:color="auto" w:fill="FFFFFF"/>
           <w:lang w:val="en-GB"/>
         </w:rPr>
-        <w:t>questions</w:t>
-      </w:r>
-      <w:r>
-        <w:rPr>
-          <w:rStyle w:val="cm-variable-2"/>
-          <w:rFonts w:ascii="Courier New" w:hAnsi="Courier New" w:cs="Courier New"/>
-          <w:color w:val="0055AA"/>
-          <w:sz w:val="20"/>
-          <w:szCs w:val="20"/>
-          <w:shd w:val="clear" w:color="auto" w:fill="FFFFFF"/>
-          <w:lang w:val="en-GB"/>
-        </w:rPr>
-        <w:t>Q</w:t>
+        <w:t>questionsQ</w:t>
       </w:r>
       <w:r>
         <w:rPr>
@@ -3674,6 +3842,7 @@
           <w:shd w:val="clear" w:color="auto" w:fill="FFFFFF"/>
           <w:lang w:val="en-GB"/>
         </w:rPr>
+        <w:lastRenderedPageBreak/>
         <w:t>`</w:t>
       </w:r>
       <w:proofErr w:type="spellStart"/>
@@ -3687,19 +3856,7 @@
           <w:shd w:val="clear" w:color="auto" w:fill="FFFFFF"/>
           <w:lang w:val="en-GB"/>
         </w:rPr>
-        <w:t>questions</w:t>
-      </w:r>
-      <w:r>
-        <w:rPr>
-          <w:rStyle w:val="cm-variable-2"/>
-          <w:rFonts w:ascii="Courier New" w:hAnsi="Courier New" w:cs="Courier New"/>
-          <w:color w:val="0055AA"/>
-          <w:sz w:val="20"/>
-          <w:szCs w:val="20"/>
-          <w:shd w:val="clear" w:color="auto" w:fill="FFFFFF"/>
-          <w:lang w:val="en-GB"/>
-        </w:rPr>
-        <w:t>Q</w:t>
+        <w:t>questionsQ</w:t>
       </w:r>
       <w:r>
         <w:rPr>
@@ -3770,19 +3927,7 @@
           <w:shd w:val="clear" w:color="auto" w:fill="FFFFFF"/>
           <w:lang w:val="en-GB"/>
         </w:rPr>
-        <w:t>questions</w:t>
-      </w:r>
-      <w:r>
-        <w:rPr>
-          <w:rStyle w:val="cm-variable-2"/>
-          <w:rFonts w:ascii="Courier New" w:hAnsi="Courier New" w:cs="Courier New"/>
-          <w:color w:val="0055AA"/>
-          <w:sz w:val="20"/>
-          <w:szCs w:val="20"/>
-          <w:shd w:val="clear" w:color="auto" w:fill="FFFFFF"/>
-          <w:lang w:val="en-GB"/>
-        </w:rPr>
-        <w:t>A</w:t>
+        <w:t>questionsA</w:t>
       </w:r>
       <w:r>
         <w:rPr>
@@ -3851,7 +3996,6 @@
           <w:shd w:val="clear" w:color="auto" w:fill="FFFFFF"/>
           <w:lang w:val="en-GB"/>
         </w:rPr>
-        <w:lastRenderedPageBreak/>
         <w:t>`</w:t>
       </w:r>
       <w:r>
@@ -3864,19 +4008,7 @@
           <w:shd w:val="clear" w:color="auto" w:fill="FFFFFF"/>
           <w:lang w:val="en-GB"/>
         </w:rPr>
-        <w:t>questions</w:t>
-      </w:r>
-      <w:r>
-        <w:rPr>
-          <w:rStyle w:val="cm-variable-2"/>
-          <w:rFonts w:ascii="Courier New" w:hAnsi="Courier New" w:cs="Courier New"/>
-          <w:color w:val="0055AA"/>
-          <w:sz w:val="20"/>
-          <w:szCs w:val="20"/>
-          <w:shd w:val="clear" w:color="auto" w:fill="FFFFFF"/>
-          <w:lang w:val="en-GB"/>
-        </w:rPr>
-        <w:t>A</w:t>
+        <w:t>questionsA</w:t>
       </w:r>
       <w:r>
         <w:rPr>
@@ -3957,19 +4089,7 @@
           <w:shd w:val="clear" w:color="auto" w:fill="FFFFFF"/>
           <w:lang w:val="en-GB"/>
         </w:rPr>
-        <w:t>questions</w:t>
-      </w:r>
-      <w:r>
-        <w:rPr>
-          <w:rStyle w:val="cm-variable-2"/>
-          <w:rFonts w:ascii="Courier New" w:hAnsi="Courier New" w:cs="Courier New"/>
-          <w:color w:val="0055AA"/>
-          <w:sz w:val="20"/>
-          <w:szCs w:val="20"/>
-          <w:shd w:val="clear" w:color="auto" w:fill="FFFFFF"/>
-          <w:lang w:val="en-GB"/>
-        </w:rPr>
-        <w:t>A</w:t>
+        <w:t>questionsA</w:t>
       </w:r>
       <w:r>
         <w:rPr>
@@ -4050,19 +4170,7 @@
           <w:shd w:val="clear" w:color="auto" w:fill="FFFFFF"/>
           <w:lang w:val="en-GB"/>
         </w:rPr>
-        <w:t>questions</w:t>
-      </w:r>
-      <w:r>
-        <w:rPr>
-          <w:rStyle w:val="cm-variable-2"/>
-          <w:rFonts w:ascii="Courier New" w:hAnsi="Courier New" w:cs="Courier New"/>
-          <w:color w:val="0055AA"/>
-          <w:sz w:val="20"/>
-          <w:szCs w:val="20"/>
-          <w:shd w:val="clear" w:color="auto" w:fill="FFFFFF"/>
-          <w:lang w:val="en-GB"/>
-        </w:rPr>
-        <w:t>A</w:t>
+        <w:t>questionsA</w:t>
       </w:r>
       <w:r>
         <w:rPr>
@@ -4142,19 +4250,7 @@
           <w:shd w:val="clear" w:color="auto" w:fill="FFFFFF"/>
           <w:lang w:val="en-GB"/>
         </w:rPr>
-        <w:t>questions</w:t>
-      </w:r>
-      <w:r>
-        <w:rPr>
-          <w:rStyle w:val="cm-variable-2"/>
-          <w:rFonts w:ascii="Courier New" w:hAnsi="Courier New" w:cs="Courier New"/>
-          <w:color w:val="0055AA"/>
-          <w:sz w:val="20"/>
-          <w:szCs w:val="20"/>
-          <w:shd w:val="clear" w:color="auto" w:fill="FFFFFF"/>
-          <w:lang w:val="en-GB"/>
-        </w:rPr>
-        <w:t>C</w:t>
+        <w:t>questionsC</w:t>
       </w:r>
       <w:r>
         <w:rPr>

</xml_diff>